<commit_message>
Adding commnad for ngx-loading
</commit_message>
<xml_diff>
--- a/Group Travel Project.docx
+++ b/Group Travel Project.docx
@@ -744,6 +744,7 @@
         </w:rPr>
         <w:t>date</w:t>
       </w:r>
+      <w:proofErr w:type="spellEnd"/>
       <w:r>
         <w:rPr>
           <w:rFonts w:ascii="Consolas" w:hAnsi="Consolas" w:cs="Consolas"/>
@@ -753,7 +754,6 @@
         </w:rPr>
         <w:t>;</w:t>
       </w:r>
-      <w:proofErr w:type="spellEnd"/>
     </w:p>
     <w:p>
       <w:pPr>
@@ -1077,19 +1077,7 @@
         <w:rPr>
           <w:b/>
         </w:rPr>
-        <w:t xml:space="preserve">Run </w:t>
-      </w:r>
-      <w:r>
-        <w:rPr>
-          <w:b/>
-        </w:rPr>
-        <w:t>groups</w:t>
-      </w:r>
-      <w:r>
-        <w:rPr>
-          <w:b/>
-        </w:rPr>
-        <w:t xml:space="preserve"> microservice:</w:t>
+        <w:t>Run groups microservice:</w:t>
       </w:r>
     </w:p>
     <w:p>
@@ -1121,13 +1109,7 @@
         </w:numPr>
       </w:pPr>
       <w:r>
-        <w:t xml:space="preserve">Open </w:t>
-      </w:r>
-      <w:r>
-        <w:t>groups</w:t>
-      </w:r>
-      <w:r>
-        <w:t xml:space="preserve"> project in </w:t>
+        <w:t xml:space="preserve">Open groups project in </w:t>
       </w:r>
       <w:r>
         <w:t>SpringToolSuite4.exe</w:t>
@@ -1219,6 +1201,11 @@
           <w:ilvl w:val="0"/>
           <w:numId w:val="6"/>
         </w:numPr>
+        <w:rPr>
+          <w:rStyle w:val="Hyperlink"/>
+          <w:color w:val="auto"/>
+          <w:u w:val="none"/>
+        </w:rPr>
       </w:pPr>
       <w:r>
         <w:t xml:space="preserve">Follow the steps to setup for angular in </w:t>
@@ -1241,6 +1228,44 @@
         </w:numPr>
       </w:pPr>
       <w:r>
+        <w:t xml:space="preserve">Install </w:t>
+      </w:r>
+      <w:proofErr w:type="spellStart"/>
+      <w:r>
+        <w:t>ngx</w:t>
+      </w:r>
+      <w:proofErr w:type="spellEnd"/>
+      <w:r>
+        <w:t>-loading</w:t>
+      </w:r>
+      <w:r>
+        <w:t xml:space="preserve"> component with following command</w:t>
+      </w:r>
+    </w:p>
+    <w:p>
+      <w:pPr>
+        <w:pStyle w:val="ListParagraph"/>
+      </w:pPr>
+      <w:proofErr w:type="spellStart"/>
+      <w:r>
+        <w:t>npm</w:t>
+      </w:r>
+      <w:proofErr w:type="spellEnd"/>
+      <w:r>
+        <w:t xml:space="preserve"> install --save ngx-loading</w:t>
+      </w:r>
+      <w:bookmarkStart w:id="0" w:name="_GoBack"/>
+      <w:bookmarkEnd w:id="0"/>
+    </w:p>
+    <w:p>
+      <w:pPr>
+        <w:pStyle w:val="ListParagraph"/>
+        <w:numPr>
+          <w:ilvl w:val="0"/>
+          <w:numId w:val="6"/>
+        </w:numPr>
+      </w:pPr>
+      <w:r>
         <w:t>Go to the extracted folder and run ng serve.</w:t>
       </w:r>
     </w:p>
@@ -1336,10 +1361,7 @@
         </w:r>
       </w:hyperlink>
     </w:p>
-    <w:p>
-      <w:bookmarkStart w:id="0" w:name="_GoBack"/>
-      <w:bookmarkEnd w:id="0"/>
-    </w:p>
+    <w:p/>
     <w:p>
       <w:pPr>
         <w:rPr>

</xml_diff>